<commit_message>
fix use case spec for usecase rent-a-bike: remove details in basic flow
</commit_message>
<xml_diff>
--- a/requirement_analysis/usecase_specifications/Usecase_specs_rent_a_bike.docx
+++ b/requirement_analysis/usecase_specifications/Usecase_specs_rent_a_bike.docx
@@ -586,7 +586,7 @@
         <w:t>User scans the barcode on the lock using EcoBikeRental app</w:t>
       </w:r>
     </w:p>
-    <w:p xmlns:wp14="http://schemas.microsoft.com/office/word/2010/wordml" wp14:textId="3CD77F28">
+    <w:p xmlns:wp14="http://schemas.microsoft.com/office/word/2010/wordml" wp14:textId="119E3E61">
       <w:pPr>
         <w:pStyle w:val="ListParagraph"/>
         <w:numPr>
@@ -601,64 +601,14 @@
       </w:pPr>
       <w:r>
         <w:rPr/>
-        <w:t>System shows bike information, including:</w:t>
+        <w:t xml:space="preserve">EcoBikeRental app </w:t>
+      </w:r>
+      <w:r>
+        <w:rPr/>
+        <w:t>shows bike information, including:</w:t>
       </w:r>
     </w:p>
-    <w:p xmlns:wp14="http://schemas.microsoft.com/office/word/2010/wordml" wp14:textId="17044634">
-      <w:pPr>
-        <w:pStyle w:val="ListParagraph"/>
-        <w:numPr>
-          <w:ilvl w:val="2"/>
-          <w:numId w:val="15"/>
-        </w:numPr>
-        <w:rPr>
-          <w:rFonts w:ascii="Calibri" w:hAnsi="Calibri" w:eastAsia="Calibri" w:cs="Calibri" w:asciiTheme="minorAscii" w:hAnsiTheme="minorAscii" w:eastAsiaTheme="minorAscii" w:cstheme="minorAscii"/>
-          <w:sz w:val="22"/>
-          <w:szCs w:val="22"/>
-        </w:rPr>
-      </w:pPr>
-      <w:r>
-        <w:rPr/>
-        <w:t>Bike type</w:t>
-      </w:r>
-    </w:p>
-    <w:p xmlns:wp14="http://schemas.microsoft.com/office/word/2010/wordml" wp14:textId="6BAD4724">
-      <w:pPr>
-        <w:pStyle w:val="ListParagraph"/>
-        <w:numPr>
-          <w:ilvl w:val="2"/>
-          <w:numId w:val="16"/>
-        </w:numPr>
-        <w:rPr>
-          <w:rFonts w:ascii="Calibri" w:hAnsi="Calibri" w:eastAsia="Calibri" w:cs="Calibri" w:asciiTheme="minorAscii" w:hAnsiTheme="minorAscii" w:eastAsiaTheme="minorAscii" w:cstheme="minorAscii"/>
-          <w:sz w:val="22"/>
-          <w:szCs w:val="22"/>
-        </w:rPr>
-      </w:pPr>
-      <w:r>
-        <w:rPr/>
-        <w:t>License plate</w:t>
-      </w:r>
-    </w:p>
-    <w:p xmlns:wp14="http://schemas.microsoft.com/office/word/2010/wordml" wp14:textId="5381E9C3">
-      <w:pPr>
-        <w:pStyle w:val="ListParagraph"/>
-        <w:numPr>
-          <w:ilvl w:val="2"/>
-          <w:numId w:val="18"/>
-        </w:numPr>
-        <w:rPr>
-          <w:rFonts w:ascii="Calibri" w:hAnsi="Calibri" w:eastAsia="Calibri" w:cs="Calibri" w:asciiTheme="minorAscii" w:hAnsiTheme="minorAscii" w:eastAsiaTheme="minorAscii" w:cstheme="minorAscii"/>
-          <w:sz w:val="22"/>
-          <w:szCs w:val="22"/>
-        </w:rPr>
-      </w:pPr>
-      <w:r>
-        <w:rPr/>
-        <w:t>Current battery</w:t>
-      </w:r>
-    </w:p>
-    <w:p xmlns:wp14="http://schemas.microsoft.com/office/word/2010/wordml" wp14:textId="3ABD5FB7">
+    <w:p xmlns:wp14="http://schemas.microsoft.com/office/word/2010/wordml" wp14:textId="3D9B8BBD">
       <w:pPr>
         <w:pStyle w:val="ListParagraph"/>
         <w:numPr>
@@ -666,7 +616,6 @@
           <w:numId w:val="6"/>
         </w:numPr>
         <w:rPr>
-          <w:rFonts w:ascii="Calibri" w:hAnsi="Calibri" w:eastAsia="Calibri" w:cs="Calibri" w:asciiTheme="minorAscii" w:hAnsiTheme="minorAscii" w:eastAsiaTheme="minorAscii" w:cstheme="minorAscii"/>
           <w:sz w:val="22"/>
           <w:szCs w:val="22"/>
         </w:rPr>
@@ -738,6 +687,30 @@
       <w:r>
         <w:rPr/>
         <w:t>The lock is automatically opened, allowing user to use the bike</w:t>
+      </w:r>
+    </w:p>
+    <w:p xmlns:wp14="http://schemas.microsoft.com/office/word/2010/wordml" wp14:textId="69294F85">
+      <w:pPr>
+        <w:pStyle w:val="ListParagraph"/>
+        <w:numPr>
+          <w:ilvl w:val="1"/>
+          <w:numId w:val="6"/>
+        </w:numPr>
+        <w:rPr>
+          <w:rFonts w:ascii="Calibri" w:hAnsi="Calibri" w:eastAsia="Calibri" w:cs="Calibri" w:asciiTheme="minorAscii" w:hAnsiTheme="minorAscii" w:eastAsiaTheme="minorAscii" w:cstheme="minorAscii"/>
+          <w:sz w:val="22"/>
+          <w:szCs w:val="22"/>
+        </w:rPr>
+      </w:pPr>
+      <w:proofErr w:type="spellStart"/>
+      <w:r>
+        <w:rPr/>
+        <w:t>EcoBikeRental</w:t>
+      </w:r>
+      <w:proofErr w:type="spellEnd"/>
+      <w:r>
+        <w:rPr/>
+        <w:t xml:space="preserve"> app starts counting the rental time</w:t>
       </w:r>
     </w:p>
     <w:p xmlns:wp14="http://schemas.microsoft.com/office/word/2010/wordml" wp14:textId="7BCEA5CA">
@@ -1919,15 +1892,18 @@
           </w:tcPr>
           <w:p>
             <w:pPr>
+              <w:pStyle w:val="Normal"/>
               <w:spacing w:line="259" w:lineRule="auto"/>
-              <w:rPr>
-                <w:rFonts w:ascii="Calibri" w:hAnsi="Calibri" w:eastAsia="Calibri" w:cs="Calibri"/>
-                <w:b w:val="0"/>
-                <w:bCs w:val="0"/>
-                <w:i w:val="0"/>
-                <w:iCs w:val="0"/>
-                <w:sz w:val="22"/>
-                <w:szCs w:val="22"/>
+              <w:jc w:val="left"/>
+              <w:rPr>
+                <w:rFonts w:ascii="Calibri" w:hAnsi="Calibri" w:eastAsia="Calibri" w:cs="Calibri"/>
+                <w:b w:val="0"/>
+                <w:bCs w:val="0"/>
+                <w:i w:val="0"/>
+                <w:iCs w:val="0"/>
+                <w:sz w:val="22"/>
+                <w:szCs w:val="22"/>
+                <w:lang w:val="en-US"/>
               </w:rPr>
             </w:pPr>
             <w:r>
@@ -1941,7 +1917,7 @@
                 <w:szCs w:val="22"/>
                 <w:lang w:val="en-US"/>
               </w:rPr>
-              <w:t xml:space="preserve">1. </w:t>
+              <w:t>1.</w:t>
             </w:r>
           </w:p>
         </w:tc>
@@ -1955,9 +1931,7 @@
           <w:p>
             <w:pPr>
               <w:pStyle w:val="Normal"/>
-              <w:bidi w:val="0"/>
-              <w:spacing w:before="0" w:beforeAutospacing="off" w:after="0" w:afterAutospacing="off" w:line="259" w:lineRule="auto"/>
-              <w:ind w:left="0" w:right="0"/>
+              <w:spacing w:line="259" w:lineRule="auto"/>
               <w:jc w:val="left"/>
               <w:rPr>
                 <w:rFonts w:ascii="Calibri" w:hAnsi="Calibri" w:eastAsia="Calibri" w:cs="Calibri"/>
@@ -1981,7 +1955,7 @@
                 <w:szCs w:val="22"/>
                 <w:lang w:val="en-US"/>
               </w:rPr>
-              <w:t>Type</w:t>
+              <w:t>Name</w:t>
             </w:r>
           </w:p>
         </w:tc>
@@ -1994,7 +1968,9 @@
           </w:tcPr>
           <w:p>
             <w:pPr>
+              <w:pStyle w:val="Normal"/>
               <w:spacing w:line="259" w:lineRule="auto"/>
+              <w:jc w:val="left"/>
               <w:rPr>
                 <w:rFonts w:ascii="Calibri" w:hAnsi="Calibri" w:eastAsia="Calibri" w:cs="Calibri"/>
                 <w:b w:val="0"/>
@@ -2006,19 +1982,6 @@
                 <w:lang w:val="en-US"/>
               </w:rPr>
             </w:pPr>
-            <w:r>
-              <w:rPr>
-                <w:rFonts w:ascii="Calibri" w:hAnsi="Calibri" w:eastAsia="Calibri" w:cs="Calibri"/>
-                <w:b w:val="0"/>
-                <w:bCs w:val="0"/>
-                <w:i w:val="0"/>
-                <w:iCs w:val="0"/>
-                <w:sz w:val="22"/>
-                <w:szCs w:val="22"/>
-                <w:lang w:val="en-US"/>
-              </w:rPr>
-              <w:t>Type of the bike</w:t>
-            </w:r>
           </w:p>
         </w:tc>
         <w:tc>
@@ -2070,6 +2033,7 @@
           </w:tcPr>
           <w:p>
             <w:pPr>
+              <w:pStyle w:val="Normal"/>
               <w:spacing w:line="259" w:lineRule="auto"/>
               <w:jc w:val="right"/>
               <w:rPr>
@@ -2094,7 +2058,7 @@
                 <w:szCs w:val="22"/>
                 <w:lang w:val="en-US"/>
               </w:rPr>
-              <w:t>Electric bike</w:t>
+              <w:t>NGUYEN THANH LONG</w:t>
             </w:r>
           </w:p>
         </w:tc>
@@ -2131,7 +2095,223 @@
                 <w:szCs w:val="22"/>
                 <w:lang w:val="en-US"/>
               </w:rPr>
-              <w:t xml:space="preserve">2. </w:t>
+              <w:t>2</w:t>
+            </w:r>
+            <w:r>
+              <w:rPr>
+                <w:rFonts w:ascii="Calibri" w:hAnsi="Calibri" w:eastAsia="Calibri" w:cs="Calibri"/>
+                <w:b w:val="0"/>
+                <w:bCs w:val="0"/>
+                <w:i w:val="0"/>
+                <w:iCs w:val="0"/>
+                <w:sz w:val="22"/>
+                <w:szCs w:val="22"/>
+                <w:lang w:val="en-US"/>
+              </w:rPr>
+              <w:t xml:space="preserve">. </w:t>
+            </w:r>
+          </w:p>
+        </w:tc>
+        <w:tc>
+          <w:tcPr>
+            <w:tcW w:w="1395" w:type="dxa"/>
+            <w:shd w:val="clear" w:color="auto" w:fill="E2EFD9" w:themeFill="accent6" w:themeFillTint="33"/>
+            <w:tcMar/>
+            <w:vAlign w:val="top"/>
+          </w:tcPr>
+          <w:p>
+            <w:pPr>
+              <w:pStyle w:val="Normal"/>
+              <w:bidi w:val="0"/>
+              <w:spacing w:before="0" w:beforeAutospacing="off" w:after="0" w:afterAutospacing="off" w:line="259" w:lineRule="auto"/>
+              <w:ind w:left="0" w:right="0"/>
+              <w:jc w:val="left"/>
+              <w:rPr>
+                <w:rFonts w:ascii="Calibri" w:hAnsi="Calibri" w:eastAsia="Calibri" w:cs="Calibri"/>
+                <w:b w:val="0"/>
+                <w:bCs w:val="0"/>
+                <w:i w:val="0"/>
+                <w:iCs w:val="0"/>
+                <w:sz w:val="22"/>
+                <w:szCs w:val="22"/>
+                <w:lang w:val="en-US"/>
+              </w:rPr>
+            </w:pPr>
+            <w:r>
+              <w:rPr>
+                <w:rFonts w:ascii="Calibri" w:hAnsi="Calibri" w:eastAsia="Calibri" w:cs="Calibri"/>
+                <w:b w:val="0"/>
+                <w:bCs w:val="0"/>
+                <w:i w:val="0"/>
+                <w:iCs w:val="0"/>
+                <w:sz w:val="22"/>
+                <w:szCs w:val="22"/>
+                <w:lang w:val="en-US"/>
+              </w:rPr>
+              <w:t>Bike t</w:t>
+            </w:r>
+            <w:r>
+              <w:rPr>
+                <w:rFonts w:ascii="Calibri" w:hAnsi="Calibri" w:eastAsia="Calibri" w:cs="Calibri"/>
+                <w:b w:val="0"/>
+                <w:bCs w:val="0"/>
+                <w:i w:val="0"/>
+                <w:iCs w:val="0"/>
+                <w:sz w:val="22"/>
+                <w:szCs w:val="22"/>
+                <w:lang w:val="en-US"/>
+              </w:rPr>
+              <w:t>ype</w:t>
+            </w:r>
+          </w:p>
+        </w:tc>
+        <w:tc>
+          <w:tcPr>
+            <w:tcW w:w="2205" w:type="dxa"/>
+            <w:shd w:val="clear" w:color="auto" w:fill="E2EFD9" w:themeFill="accent6" w:themeFillTint="33"/>
+            <w:tcMar/>
+            <w:vAlign w:val="top"/>
+          </w:tcPr>
+          <w:p>
+            <w:pPr>
+              <w:spacing w:line="259" w:lineRule="auto"/>
+              <w:rPr>
+                <w:rFonts w:ascii="Calibri" w:hAnsi="Calibri" w:eastAsia="Calibri" w:cs="Calibri"/>
+                <w:b w:val="0"/>
+                <w:bCs w:val="0"/>
+                <w:i w:val="0"/>
+                <w:iCs w:val="0"/>
+                <w:sz w:val="22"/>
+                <w:szCs w:val="22"/>
+                <w:lang w:val="en-US"/>
+              </w:rPr>
+            </w:pPr>
+          </w:p>
+        </w:tc>
+        <w:tc>
+          <w:tcPr>
+            <w:tcW w:w="3180" w:type="dxa"/>
+            <w:shd w:val="clear" w:color="auto" w:fill="E2EFD9" w:themeFill="accent6" w:themeFillTint="33"/>
+            <w:tcMar/>
+            <w:vAlign w:val="top"/>
+          </w:tcPr>
+          <w:p>
+            <w:pPr>
+              <w:pStyle w:val="ListParagraph"/>
+              <w:numPr>
+                <w:ilvl w:val="0"/>
+                <w:numId w:val="10"/>
+              </w:numPr>
+              <w:spacing w:after="160" w:line="259" w:lineRule="auto"/>
+              <w:rPr>
+                <w:rFonts w:ascii="Calibri" w:hAnsi="Calibri" w:eastAsia="Calibri" w:cs="Calibri" w:asciiTheme="minorAscii" w:hAnsiTheme="minorAscii" w:eastAsiaTheme="minorAscii" w:cstheme="minorAscii"/>
+                <w:b w:val="0"/>
+                <w:bCs w:val="0"/>
+                <w:i w:val="0"/>
+                <w:iCs w:val="0"/>
+                <w:sz w:val="22"/>
+                <w:szCs w:val="22"/>
+              </w:rPr>
+            </w:pPr>
+            <w:r>
+              <w:rPr>
+                <w:rFonts w:ascii="Calibri" w:hAnsi="Calibri" w:eastAsia="Calibri" w:cs="Calibri"/>
+                <w:b w:val="0"/>
+                <w:bCs w:val="0"/>
+                <w:i w:val="0"/>
+                <w:iCs w:val="0"/>
+                <w:sz w:val="22"/>
+                <w:szCs w:val="22"/>
+                <w:lang w:val="en-US"/>
+              </w:rPr>
+              <w:t>Right alignment</w:t>
+            </w:r>
+          </w:p>
+        </w:tc>
+        <w:tc>
+          <w:tcPr>
+            <w:tcW w:w="2040" w:type="dxa"/>
+            <w:shd w:val="clear" w:color="auto" w:fill="E2EFD9" w:themeFill="accent6" w:themeFillTint="33"/>
+            <w:tcMar/>
+            <w:vAlign w:val="top"/>
+          </w:tcPr>
+          <w:p>
+            <w:pPr>
+              <w:spacing w:line="259" w:lineRule="auto"/>
+              <w:jc w:val="right"/>
+              <w:rPr>
+                <w:rFonts w:ascii="Calibri" w:hAnsi="Calibri" w:eastAsia="Calibri" w:cs="Calibri"/>
+                <w:b w:val="0"/>
+                <w:bCs w:val="0"/>
+                <w:i w:val="0"/>
+                <w:iCs w:val="0"/>
+                <w:sz w:val="22"/>
+                <w:szCs w:val="22"/>
+                <w:lang w:val="en-US"/>
+              </w:rPr>
+            </w:pPr>
+            <w:r>
+              <w:rPr>
+                <w:rFonts w:ascii="Calibri" w:hAnsi="Calibri" w:eastAsia="Calibri" w:cs="Calibri"/>
+                <w:b w:val="0"/>
+                <w:bCs w:val="0"/>
+                <w:i w:val="0"/>
+                <w:iCs w:val="0"/>
+                <w:sz w:val="22"/>
+                <w:szCs w:val="22"/>
+                <w:lang w:val="en-US"/>
+              </w:rPr>
+              <w:t>Electric bike</w:t>
+            </w:r>
+          </w:p>
+        </w:tc>
+      </w:tr>
+      <w:tr>
+        <w:tc>
+          <w:tcPr>
+            <w:tcW w:w="540" w:type="dxa"/>
+            <w:shd w:val="clear" w:color="auto" w:fill="E2EFD9" w:themeFill="accent6" w:themeFillTint="33"/>
+            <w:tcMar/>
+            <w:vAlign w:val="top"/>
+          </w:tcPr>
+          <w:p>
+            <w:pPr>
+              <w:spacing w:line="259" w:lineRule="auto"/>
+              <w:rPr>
+                <w:rFonts w:ascii="Calibri" w:hAnsi="Calibri" w:eastAsia="Calibri" w:cs="Calibri"/>
+                <w:b w:val="0"/>
+                <w:bCs w:val="0"/>
+                <w:i w:val="0"/>
+                <w:iCs w:val="0"/>
+                <w:sz w:val="22"/>
+                <w:szCs w:val="22"/>
+              </w:rPr>
+            </w:pPr>
+            <w:r>
+              <w:rPr>
+                <w:rFonts w:ascii="Calibri" w:hAnsi="Calibri" w:eastAsia="Calibri" w:cs="Calibri"/>
+                <w:b w:val="0"/>
+                <w:bCs w:val="0"/>
+                <w:i w:val="0"/>
+                <w:iCs w:val="0"/>
+                <w:sz w:val="22"/>
+                <w:szCs w:val="22"/>
+                <w:lang w:val="en-US"/>
+              </w:rPr>
+              <w:t>3</w:t>
+            </w:r>
+            <w:r>
+              <w:rPr>
+                <w:rFonts w:ascii="Calibri" w:hAnsi="Calibri" w:eastAsia="Calibri" w:cs="Calibri"/>
+                <w:b w:val="0"/>
+                <w:bCs w:val="0"/>
+                <w:i w:val="0"/>
+                <w:iCs w:val="0"/>
+                <w:sz w:val="22"/>
+                <w:szCs w:val="22"/>
+                <w:lang w:val="en-US"/>
+              </w:rPr>
+              <w:t xml:space="preserve">. </w:t>
             </w:r>
           </w:p>
         </w:tc>
@@ -2422,6 +2602,374 @@
         <w:tc>
           <w:tcPr>
             <w:tcW w:w="540" w:type="dxa"/>
+            <w:shd w:val="clear" w:color="auto" w:fill="E2EFD9" w:themeFill="accent6" w:themeFillTint="33"/>
+            <w:tcMar/>
+            <w:vAlign w:val="top"/>
+          </w:tcPr>
+          <w:p>
+            <w:pPr>
+              <w:pStyle w:val="Normal"/>
+              <w:spacing w:line="259" w:lineRule="auto"/>
+              <w:rPr>
+                <w:rFonts w:ascii="Calibri" w:hAnsi="Calibri" w:eastAsia="Calibri" w:cs="Calibri"/>
+                <w:b w:val="0"/>
+                <w:bCs w:val="0"/>
+                <w:i w:val="0"/>
+                <w:iCs w:val="0"/>
+                <w:sz w:val="22"/>
+                <w:szCs w:val="22"/>
+                <w:lang w:val="en-US"/>
+              </w:rPr>
+            </w:pPr>
+            <w:r>
+              <w:rPr>
+                <w:rFonts w:ascii="Calibri" w:hAnsi="Calibri" w:eastAsia="Calibri" w:cs="Calibri"/>
+                <w:b w:val="0"/>
+                <w:bCs w:val="0"/>
+                <w:i w:val="0"/>
+                <w:iCs w:val="0"/>
+                <w:sz w:val="22"/>
+                <w:szCs w:val="22"/>
+                <w:lang w:val="en-US"/>
+              </w:rPr>
+              <w:t>4.</w:t>
+            </w:r>
+          </w:p>
+        </w:tc>
+        <w:tc>
+          <w:tcPr>
+            <w:tcW w:w="1395" w:type="dxa"/>
+            <w:shd w:val="clear" w:color="auto" w:fill="E2EFD9" w:themeFill="accent6" w:themeFillTint="33"/>
+            <w:tcMar/>
+            <w:vAlign w:val="top"/>
+          </w:tcPr>
+          <w:p>
+            <w:pPr>
+              <w:pStyle w:val="Normal"/>
+              <w:spacing w:line="259" w:lineRule="auto"/>
+              <w:rPr>
+                <w:rFonts w:ascii="Calibri" w:hAnsi="Calibri" w:eastAsia="Calibri" w:cs="Calibri"/>
+                <w:b w:val="0"/>
+                <w:bCs w:val="0"/>
+                <w:i w:val="0"/>
+                <w:iCs w:val="0"/>
+                <w:sz w:val="22"/>
+                <w:szCs w:val="22"/>
+                <w:lang w:val="en-US"/>
+              </w:rPr>
+            </w:pPr>
+            <w:r>
+              <w:rPr>
+                <w:rFonts w:ascii="Calibri" w:hAnsi="Calibri" w:eastAsia="Calibri" w:cs="Calibri"/>
+                <w:b w:val="0"/>
+                <w:bCs w:val="0"/>
+                <w:i w:val="0"/>
+                <w:iCs w:val="0"/>
+                <w:sz w:val="22"/>
+                <w:szCs w:val="22"/>
+                <w:lang w:val="en-US"/>
+              </w:rPr>
+              <w:t>Bike im</w:t>
+            </w:r>
+            <w:r>
+              <w:rPr>
+                <w:rFonts w:ascii="Calibri" w:hAnsi="Calibri" w:eastAsia="Calibri" w:cs="Calibri"/>
+                <w:b w:val="0"/>
+                <w:bCs w:val="0"/>
+                <w:i w:val="0"/>
+                <w:iCs w:val="0"/>
+                <w:sz w:val="22"/>
+                <w:szCs w:val="22"/>
+                <w:lang w:val="en-US"/>
+              </w:rPr>
+              <w:t>a</w:t>
+            </w:r>
+            <w:r>
+              <w:rPr>
+                <w:rFonts w:ascii="Calibri" w:hAnsi="Calibri" w:eastAsia="Calibri" w:cs="Calibri"/>
+                <w:b w:val="0"/>
+                <w:bCs w:val="0"/>
+                <w:i w:val="0"/>
+                <w:iCs w:val="0"/>
+                <w:sz w:val="22"/>
+                <w:szCs w:val="22"/>
+                <w:lang w:val="en-US"/>
+              </w:rPr>
+              <w:t>g</w:t>
+            </w:r>
+            <w:r>
+              <w:rPr>
+                <w:rFonts w:ascii="Calibri" w:hAnsi="Calibri" w:eastAsia="Calibri" w:cs="Calibri"/>
+                <w:b w:val="0"/>
+                <w:bCs w:val="0"/>
+                <w:i w:val="0"/>
+                <w:iCs w:val="0"/>
+                <w:sz w:val="22"/>
+                <w:szCs w:val="22"/>
+                <w:lang w:val="en-US"/>
+              </w:rPr>
+              <w:t>e</w:t>
+            </w:r>
+          </w:p>
+        </w:tc>
+        <w:tc>
+          <w:tcPr>
+            <w:tcW w:w="2205" w:type="dxa"/>
+            <w:shd w:val="clear" w:color="auto" w:fill="E2EFD9" w:themeFill="accent6" w:themeFillTint="33"/>
+            <w:tcMar/>
+            <w:vAlign w:val="top"/>
+          </w:tcPr>
+          <w:p>
+            <w:pPr>
+              <w:pStyle w:val="Normal"/>
+              <w:spacing w:line="259" w:lineRule="auto"/>
+              <w:rPr>
+                <w:rFonts w:ascii="Calibri" w:hAnsi="Calibri" w:eastAsia="Calibri" w:cs="Calibri"/>
+                <w:b w:val="0"/>
+                <w:bCs w:val="0"/>
+                <w:i w:val="0"/>
+                <w:iCs w:val="0"/>
+                <w:sz w:val="22"/>
+                <w:szCs w:val="22"/>
+                <w:lang w:val="en-US"/>
+              </w:rPr>
+            </w:pPr>
+          </w:p>
+        </w:tc>
+        <w:tc>
+          <w:tcPr>
+            <w:tcW w:w="3180" w:type="dxa"/>
+            <w:shd w:val="clear" w:color="auto" w:fill="E2EFD9" w:themeFill="accent6" w:themeFillTint="33"/>
+            <w:tcMar/>
+            <w:vAlign w:val="top"/>
+          </w:tcPr>
+          <w:p>
+            <w:pPr>
+              <w:pStyle w:val="Normal"/>
+              <w:spacing w:line="259" w:lineRule="auto"/>
+              <w:ind w:left="0"/>
+              <w:jc w:val="left"/>
+              <w:rPr>
+                <w:rFonts w:ascii="Calibri" w:hAnsi="Calibri" w:eastAsia="Calibri" w:cs="Calibri"/>
+                <w:b w:val="0"/>
+                <w:bCs w:val="0"/>
+                <w:i w:val="0"/>
+                <w:iCs w:val="0"/>
+                <w:sz w:val="22"/>
+                <w:szCs w:val="22"/>
+                <w:lang w:val="en-US"/>
+              </w:rPr>
+            </w:pPr>
+          </w:p>
+        </w:tc>
+        <w:tc>
+          <w:tcPr>
+            <w:tcW w:w="2040" w:type="dxa"/>
+            <w:shd w:val="clear" w:color="auto" w:fill="E2EFD9" w:themeFill="accent6" w:themeFillTint="33"/>
+            <w:tcMar/>
+            <w:vAlign w:val="top"/>
+          </w:tcPr>
+          <w:p>
+            <w:pPr>
+              <w:pStyle w:val="Normal"/>
+              <w:spacing w:line="259" w:lineRule="auto"/>
+              <w:jc w:val="right"/>
+              <w:rPr>
+                <w:rFonts w:ascii="Calibri" w:hAnsi="Calibri" w:eastAsia="Calibri" w:cs="Calibri"/>
+                <w:b w:val="0"/>
+                <w:bCs w:val="0"/>
+                <w:i w:val="0"/>
+                <w:iCs w:val="0"/>
+                <w:sz w:val="22"/>
+                <w:szCs w:val="22"/>
+                <w:lang w:val="en-US"/>
+              </w:rPr>
+            </w:pPr>
+          </w:p>
+        </w:tc>
+      </w:tr>
+      <w:tr>
+        <w:tc>
+          <w:tcPr>
+            <w:tcW w:w="540" w:type="dxa"/>
+            <w:shd w:val="clear" w:color="auto" w:fill="E2EFD9" w:themeFill="accent6" w:themeFillTint="33"/>
+            <w:tcMar/>
+            <w:vAlign w:val="top"/>
+          </w:tcPr>
+          <w:p>
+            <w:pPr>
+              <w:pStyle w:val="Normal"/>
+              <w:spacing w:line="259" w:lineRule="auto"/>
+              <w:rPr>
+                <w:rFonts w:ascii="Calibri" w:hAnsi="Calibri" w:eastAsia="Calibri" w:cs="Calibri"/>
+                <w:b w:val="0"/>
+                <w:bCs w:val="0"/>
+                <w:i w:val="0"/>
+                <w:iCs w:val="0"/>
+                <w:sz w:val="22"/>
+                <w:szCs w:val="22"/>
+                <w:lang w:val="en-US"/>
+              </w:rPr>
+            </w:pPr>
+            <w:r>
+              <w:rPr>
+                <w:rFonts w:ascii="Calibri" w:hAnsi="Calibri" w:eastAsia="Calibri" w:cs="Calibri"/>
+                <w:b w:val="0"/>
+                <w:bCs w:val="0"/>
+                <w:i w:val="0"/>
+                <w:iCs w:val="0"/>
+                <w:sz w:val="22"/>
+                <w:szCs w:val="22"/>
+                <w:lang w:val="en-US"/>
+              </w:rPr>
+              <w:t>5.</w:t>
+            </w:r>
+          </w:p>
+        </w:tc>
+        <w:tc>
+          <w:tcPr>
+            <w:tcW w:w="1395" w:type="dxa"/>
+            <w:shd w:val="clear" w:color="auto" w:fill="E2EFD9" w:themeFill="accent6" w:themeFillTint="33"/>
+            <w:tcMar/>
+            <w:vAlign w:val="top"/>
+          </w:tcPr>
+          <w:p>
+            <w:pPr>
+              <w:pStyle w:val="Normal"/>
+              <w:spacing w:line="259" w:lineRule="auto"/>
+              <w:rPr>
+                <w:rFonts w:ascii="Calibri" w:hAnsi="Calibri" w:eastAsia="Calibri" w:cs="Calibri"/>
+                <w:b w:val="0"/>
+                <w:bCs w:val="0"/>
+                <w:i w:val="0"/>
+                <w:iCs w:val="0"/>
+                <w:sz w:val="22"/>
+                <w:szCs w:val="22"/>
+                <w:lang w:val="en-US"/>
+              </w:rPr>
+            </w:pPr>
+            <w:r>
+              <w:rPr>
+                <w:rFonts w:ascii="Calibri" w:hAnsi="Calibri" w:eastAsia="Calibri" w:cs="Calibri"/>
+                <w:b w:val="0"/>
+                <w:bCs w:val="0"/>
+                <w:i w:val="0"/>
+                <w:iCs w:val="0"/>
+                <w:sz w:val="22"/>
+                <w:szCs w:val="22"/>
+                <w:lang w:val="en-US"/>
+              </w:rPr>
+              <w:t>Bike status</w:t>
+            </w:r>
+          </w:p>
+        </w:tc>
+        <w:tc>
+          <w:tcPr>
+            <w:tcW w:w="2205" w:type="dxa"/>
+            <w:shd w:val="clear" w:color="auto" w:fill="E2EFD9" w:themeFill="accent6" w:themeFillTint="33"/>
+            <w:tcMar/>
+            <w:vAlign w:val="top"/>
+          </w:tcPr>
+          <w:p>
+            <w:pPr>
+              <w:pStyle w:val="Normal"/>
+              <w:spacing w:line="259" w:lineRule="auto"/>
+              <w:rPr>
+                <w:rFonts w:ascii="Calibri" w:hAnsi="Calibri" w:eastAsia="Calibri" w:cs="Calibri"/>
+                <w:b w:val="0"/>
+                <w:bCs w:val="0"/>
+                <w:i w:val="0"/>
+                <w:iCs w:val="0"/>
+                <w:sz w:val="22"/>
+                <w:szCs w:val="22"/>
+                <w:lang w:val="en-US"/>
+              </w:rPr>
+            </w:pPr>
+          </w:p>
+        </w:tc>
+        <w:tc>
+          <w:tcPr>
+            <w:tcW w:w="3180" w:type="dxa"/>
+            <w:shd w:val="clear" w:color="auto" w:fill="E2EFD9" w:themeFill="accent6" w:themeFillTint="33"/>
+            <w:tcMar/>
+            <w:vAlign w:val="top"/>
+          </w:tcPr>
+          <w:p>
+            <w:pPr>
+              <w:pStyle w:val="ListParagraph"/>
+              <w:numPr>
+                <w:ilvl w:val="0"/>
+                <w:numId w:val="10"/>
+              </w:numPr>
+              <w:spacing w:after="160" w:line="259" w:lineRule="auto"/>
+              <w:rPr>
+                <w:rFonts w:ascii="Calibri" w:hAnsi="Calibri" w:eastAsia="Calibri" w:cs="Calibri" w:asciiTheme="minorAscii" w:hAnsiTheme="minorAscii" w:eastAsiaTheme="minorAscii" w:cstheme="minorAscii"/>
+                <w:b w:val="0"/>
+                <w:bCs w:val="0"/>
+                <w:i w:val="0"/>
+                <w:iCs w:val="0"/>
+                <w:sz w:val="22"/>
+                <w:szCs w:val="22"/>
+              </w:rPr>
+            </w:pPr>
+            <w:r>
+              <w:rPr>
+                <w:rFonts w:ascii="Calibri" w:hAnsi="Calibri" w:eastAsia="Calibri" w:cs="Calibri"/>
+                <w:b w:val="0"/>
+                <w:bCs w:val="0"/>
+                <w:i w:val="0"/>
+                <w:iCs w:val="0"/>
+                <w:sz w:val="22"/>
+                <w:szCs w:val="22"/>
+                <w:lang w:val="en-US"/>
+              </w:rPr>
+              <w:t>Right alignment</w:t>
+            </w:r>
+          </w:p>
+        </w:tc>
+        <w:tc>
+          <w:tcPr>
+            <w:tcW w:w="2040" w:type="dxa"/>
+            <w:shd w:val="clear" w:color="auto" w:fill="E2EFD9" w:themeFill="accent6" w:themeFillTint="33"/>
+            <w:tcMar/>
+            <w:vAlign w:val="top"/>
+          </w:tcPr>
+          <w:p>
+            <w:pPr>
+              <w:pStyle w:val="Normal"/>
+              <w:spacing w:line="259" w:lineRule="auto"/>
+              <w:jc w:val="right"/>
+              <w:rPr>
+                <w:rFonts w:ascii="Calibri" w:hAnsi="Calibri" w:eastAsia="Calibri" w:cs="Calibri"/>
+                <w:b w:val="0"/>
+                <w:bCs w:val="0"/>
+                <w:i w:val="0"/>
+                <w:iCs w:val="0"/>
+                <w:sz w:val="22"/>
+                <w:szCs w:val="22"/>
+                <w:lang w:val="en-US"/>
+              </w:rPr>
+            </w:pPr>
+            <w:r>
+              <w:rPr>
+                <w:rFonts w:ascii="Calibri" w:hAnsi="Calibri" w:eastAsia="Calibri" w:cs="Calibri"/>
+                <w:b w:val="0"/>
+                <w:bCs w:val="0"/>
+                <w:i w:val="0"/>
+                <w:iCs w:val="0"/>
+                <w:sz w:val="22"/>
+                <w:szCs w:val="22"/>
+                <w:lang w:val="en-US"/>
+              </w:rPr>
+              <w:t>free</w:t>
+            </w:r>
+          </w:p>
+        </w:tc>
+      </w:tr>
+      <w:tr>
+        <w:tc>
+          <w:tcPr>
+            <w:tcW w:w="540" w:type="dxa"/>
             <w:shd w:val="clear" w:color="auto" w:fill="FFFFFF" w:themeFill="background1"/>
             <w:tcMar/>
             <w:vAlign w:val="top"/>
@@ -2437,6 +2985,7 @@
                 <w:iCs w:val="0"/>
                 <w:sz w:val="22"/>
                 <w:szCs w:val="22"/>
+                <w:lang w:val="en-US"/>
               </w:rPr>
             </w:pPr>
             <w:r>
@@ -2450,7 +2999,20 @@
                 <w:szCs w:val="22"/>
                 <w:lang w:val="en-US"/>
               </w:rPr>
-              <w:t>3.</w:t>
+              <w:t>6</w:t>
+            </w:r>
+            <w:r>
+              <w:rPr>
+                <w:rFonts w:ascii="Calibri" w:hAnsi="Calibri" w:eastAsia="Calibri" w:cs="Calibri"/>
+                <w:b w:val="0"/>
+                <w:bCs w:val="0"/>
+                <w:i w:val="0"/>
+                <w:iCs w:val="0"/>
+                <w:sz w:val="22"/>
+                <w:szCs w:val="22"/>
+                <w:lang w:val="en-US"/>
+              </w:rPr>
+              <w:t>.</w:t>
             </w:r>
           </w:p>
         </w:tc>

</xml_diff>